<commit_message>
enter key button added
</commit_message>
<xml_diff>
--- a/End Term Report.docx
+++ b/End Term Report.docx
@@ -4704,7 +4704,27 @@
           <w:color w:val="333333"/>
         </w:rPr>
         <w:lastRenderedPageBreak/>
-        <w:t xml:space="preserve">Now we can access our website from anywhere through the below link. </w:t>
+        <w:t xml:space="preserve">Now we can access our website from anywhere through the </w:t>
+      </w:r>
+      <w:r>
+        <w:rPr>
+          <w:color w:val="333333"/>
+        </w:rPr>
+        <w:t xml:space="preserve">link </w:t>
+      </w:r>
+      <w:hyperlink r:id="rId13" w:history="1">
+        <w:r>
+          <w:rPr>
+            <w:rStyle w:val="Hyperlink"/>
+          </w:rPr>
+          <w:t>http://codebuddymajor.s3-website-us-east-1.amazonaws.com</w:t>
+        </w:r>
+      </w:hyperlink>
+      <w:r>
+        <w:rPr>
+          <w:color w:val="333333"/>
+        </w:rPr>
+        <w:t xml:space="preserve"> .</w:t>
       </w:r>
     </w:p>
     <w:p>
@@ -4739,7 +4759,7 @@
                     <pic:cNvPicPr/>
                   </pic:nvPicPr>
                   <pic:blipFill>
-                    <a:blip r:embed="rId13"/>
+                    <a:blip r:embed="rId14"/>
                     <a:stretch>
                       <a:fillRect/>
                     </a:stretch>
@@ -4812,7 +4832,7 @@
                     <pic:cNvPicPr/>
                   </pic:nvPicPr>
                   <pic:blipFill>
-                    <a:blip r:embed="rId14"/>
+                    <a:blip r:embed="rId15"/>
                     <a:stretch>
                       <a:fillRect/>
                     </a:stretch>
@@ -4943,7 +4963,16 @@
           <w:sz w:val="24"/>
           <w:szCs w:val="24"/>
         </w:rPr>
-        <w:t>The role of GitHub Actions comes into the scene after step 2. When you’ve finished coding the project, upload it to GitHub and build a script to test it every time you commit a change or someone else creates a pull request. If any exception occurs, GitHub Actions will fail the build, preventing the modifications from being merged. Otherwise, the build will succeed, and the modified project will be available for download.</w:t>
+        <w:t xml:space="preserve">The role of GitHub Actions comes into the scene after step 2. When you’ve finished coding the project, upload it to GitHub and build a script to test it every time you commit a change or someone else creates a pull request. If any exception occurs, GitHub Actions will fail the build, preventing the modifications from being merged. </w:t>
+      </w:r>
+      <w:r>
+        <w:rPr>
+          <w:rFonts w:ascii="Times New Roman" w:eastAsia="Times New Roman" w:hAnsi="Times New Roman" w:cs="Times New Roman"/>
+          <w:sz w:val="24"/>
+          <w:szCs w:val="24"/>
+        </w:rPr>
+        <w:lastRenderedPageBreak/>
+        <w:t>Otherwise, the build will succeed, and the modified project will be available for download.</w:t>
       </w:r>
       <w:r>
         <w:rPr>
@@ -4971,7 +5000,6 @@
           <w:sz w:val="24"/>
           <w:szCs w:val="24"/>
         </w:rPr>
-        <w:lastRenderedPageBreak/>
         <w:t xml:space="preserve">It contains few components like workflows, events, jobs, runners and actions which plays and important role and does whole process internally. </w:t>
       </w:r>
     </w:p>
@@ -5494,6 +5522,7 @@
           <w:sz w:val="24"/>
           <w:szCs w:val="24"/>
         </w:rPr>
+        <w:lastRenderedPageBreak/>
         <w:t>Content Quality: Ensuring the quality and accuracy of code shared on the platform can be a challenge because it is based on the user’s input.</w:t>
       </w:r>
     </w:p>
@@ -5518,7 +5547,6 @@
           <w:sz w:val="24"/>
           <w:szCs w:val="24"/>
         </w:rPr>
-        <w:lastRenderedPageBreak/>
         <w:t>Technical Challenges: Technical complexities may arise from the integration with GitHub Actions and the need to manage user-generated content and code.</w:t>
       </w:r>
     </w:p>
@@ -5827,16 +5855,8 @@
           <w:sz w:val="24"/>
           <w:szCs w:val="24"/>
         </w:rPr>
-        <w:t xml:space="preserve">Streamlined Deployment: Efficient and error-free deployment is essential in modern software development. CodeBuddy assists developers in automating the deployment pipeline, reducing the need for manual intervention. This results in quicker and more </w:t>
-      </w:r>
-      <w:r>
-        <w:rPr>
-          <w:rFonts w:ascii="Times New Roman" w:eastAsia="Times New Roman" w:hAnsi="Times New Roman" w:cs="Times New Roman"/>
-          <w:sz w:val="24"/>
-          <w:szCs w:val="24"/>
-        </w:rPr>
         <w:lastRenderedPageBreak/>
-        <w:t xml:space="preserve">reliable deployments, helping developers keep up with the rapid pace of software development. </w:t>
+        <w:t xml:space="preserve">Streamlined Deployment: Efficient and error-free deployment is essential in modern software development. CodeBuddy assists developers in automating the deployment pipeline, reducing the need for manual intervention. This results in quicker and more reliable deployments, helping developers keep up with the rapid pace of software development. </w:t>
       </w:r>
     </w:p>
     <w:p>
@@ -5969,7 +5989,7 @@
                     <pic:cNvPicPr/>
                   </pic:nvPicPr>
                   <pic:blipFill>
-                    <a:blip r:embed="rId15"/>
+                    <a:blip r:embed="rId16"/>
                     <a:stretch>
                       <a:fillRect/>
                     </a:stretch>
@@ -6110,6 +6130,7 @@
           <w:sz w:val="24"/>
           <w:szCs w:val="24"/>
         </w:rPr>
+        <w:lastRenderedPageBreak/>
         <w:t xml:space="preserve">Accessibility: The user interface should adhere to accessibility standards (e.g., WCAG) to ensure that it is usable by individuals with disabilities. This includes support for screen readers, keyboard navigation, and other accessibility features. </w:t>
       </w:r>
     </w:p>
@@ -6134,7 +6155,6 @@
           <w:sz w:val="24"/>
           <w:szCs w:val="24"/>
         </w:rPr>
-        <w:lastRenderedPageBreak/>
         <w:t xml:space="preserve">Interactive Elements: The UI should incorporate interactive elements, including forms for user registration, code editing, and communication features like messaging or discussion boards. </w:t>
       </w:r>
     </w:p>
@@ -6572,6 +6592,7 @@
           <w:sz w:val="24"/>
           <w:szCs w:val="24"/>
         </w:rPr>
+        <w:lastRenderedPageBreak/>
         <w:t xml:space="preserve">Data Backup and Recovery: Regular data backups and a robust disaster recovery plan should be in place to prevent data loss. </w:t>
       </w:r>
     </w:p>
@@ -6608,7 +6629,6 @@
           <w:sz w:val="26"/>
           <w:szCs w:val="26"/>
         </w:rPr>
-        <w:lastRenderedPageBreak/>
         <w:t xml:space="preserve">5.3 Software Quality Attributes: </w:t>
       </w:r>
     </w:p>
@@ -6920,6 +6940,7 @@
           <w:sz w:val="24"/>
           <w:szCs w:val="24"/>
         </w:rPr>
+        <w:lastRenderedPageBreak/>
         <w:t>3. Design and Architecture:</w:t>
       </w:r>
       <w:r>
@@ -6949,7 +6970,6 @@
           <w:sz w:val="24"/>
           <w:szCs w:val="24"/>
         </w:rPr>
-        <w:lastRenderedPageBreak/>
         <w:t>4. Development:</w:t>
       </w:r>
     </w:p>
@@ -7195,7 +7215,7 @@
           <w:u w:val="single"/>
         </w:rPr>
       </w:pPr>
-      <w:hyperlink r:id="rId16">
+      <w:hyperlink r:id="rId17">
         <w:r>
           <w:rPr>
             <w:rFonts w:ascii="Times New Roman" w:eastAsia="Times New Roman" w:hAnsi="Times New Roman" w:cs="Times New Roman"/>
@@ -7220,7 +7240,7 @@
           <w:u w:val="single"/>
         </w:rPr>
       </w:pPr>
-      <w:hyperlink r:id="rId17">
+      <w:hyperlink r:id="rId18">
         <w:r>
           <w:rPr>
             <w:rFonts w:ascii="Times New Roman" w:eastAsia="Times New Roman" w:hAnsi="Times New Roman" w:cs="Times New Roman"/>
@@ -7338,7 +7358,7 @@
       </w:pPr>
     </w:p>
     <w:sectPr>
-      <w:headerReference w:type="default" r:id="rId18"/>
+      <w:headerReference w:type="default" r:id="rId19"/>
       <w:pgSz w:w="11906" w:h="16838"/>
       <w:pgMar w:top="1440" w:right="1440" w:bottom="1440" w:left="1440" w:header="708" w:footer="708" w:gutter="0"/>
       <w:cols w:space="708"/>
@@ -10213,6 +10233,29 @@
       <w:lang w:val="en-IN"/>
     </w:rPr>
   </w:style>
+  <w:style w:type="character" w:styleId="Hyperlink">
+    <w:name w:val="Hyperlink"/>
+    <w:basedOn w:val="DefaultParagraphFont"/>
+    <w:uiPriority w:val="99"/>
+    <w:unhideWhenUsed/>
+    <w:rsid w:val="001F4FD8"/>
+    <w:rPr>
+      <w:color w:val="0563C1" w:themeColor="hyperlink"/>
+      <w:u w:val="single"/>
+    </w:rPr>
+  </w:style>
+  <w:style w:type="character" w:styleId="UnresolvedMention">
+    <w:name w:val="Unresolved Mention"/>
+    <w:basedOn w:val="DefaultParagraphFont"/>
+    <w:uiPriority w:val="99"/>
+    <w:semiHidden/>
+    <w:unhideWhenUsed/>
+    <w:rsid w:val="001F4FD8"/>
+    <w:rPr>
+      <w:color w:val="605E5C"/>
+      <w:shd w:val="clear" w:color="auto" w:fill="E1DFDD"/>
+    </w:rPr>
+  </w:style>
 </w:styles>
 </file>
 

</xml_diff>